<commit_message>
upgrade Django to 3.1.4 from 3.0.8; upgrade django-filter to 2.4.0 from 2.2.0
</commit_message>
<xml_diff>
--- a/__notes__/I18n/Django_i18n and l10n.docx
+++ b/__notes__/I18n/Django_i18n and l10n.docx
@@ -1420,8 +1420,10 @@
         <w:spacing w:before="0" w:beforeAutospacing="0" w:after="216" w:afterAutospacing="0"/>
         <w:ind w:left="720"/>
         <w:rPr>
-          <w:rFonts w:ascii="Consolas" w:hAnsi="Consolas"/>
-          <w:color w:val="242424"/>
+          <w:rStyle w:val="HTMLCode"/>
+          <w:rFonts w:ascii="Consolas" w:hAnsi="Consolas"/>
+          <w:color w:val="242424"/>
+          <w:bdr w:val="none" w:sz="0" w:space="0" w:color="auto" w:frame="1"/>
         </w:rPr>
       </w:pPr>
       <w:r>
@@ -1441,6 +1443,53 @@
           <w:bdr w:val="none" w:sz="0" w:space="0" w:color="auto" w:frame="1"/>
         </w:rPr>
         <w:t>zh_CN</w:t>
+      </w:r>
+    </w:p>
+    <w:p>
+      <w:pPr>
+        <w:pStyle w:val="NormalWeb"/>
+        <w:shd w:val="clear" w:color="auto" w:fill="FFFFFF"/>
+        <w:spacing w:before="0" w:beforeAutospacing="0" w:after="216" w:afterAutospacing="0"/>
+        <w:ind w:left="720"/>
+        <w:rPr>
+          <w:rStyle w:val="HTMLCode"/>
+          <w:rFonts w:ascii="Consolas" w:hAnsi="Consolas"/>
+          <w:color w:val="242424"/>
+          <w:bdr w:val="none" w:sz="0" w:space="0" w:color="auto" w:frame="1"/>
+        </w:rPr>
+      </w:pPr>
+      <w:r>
+        <w:rPr>
+          <w:rStyle w:val="HTMLCode"/>
+          <w:rFonts w:ascii="Consolas" w:hAnsi="Consolas"/>
+          <w:color w:val="242424"/>
+          <w:bdr w:val="none" w:sz="0" w:space="0" w:color="auto" w:frame="1"/>
+        </w:rPr>
+        <w:t>Or to support all languages in LANGUAGES in settings.py:</w:t>
+      </w:r>
+    </w:p>
+    <w:p>
+      <w:pPr>
+        <w:pStyle w:val="NormalWeb"/>
+        <w:numPr>
+          <w:ilvl w:val="0"/>
+          <w:numId w:val="2"/>
+        </w:numPr>
+        <w:shd w:val="clear" w:color="auto" w:fill="FFFFFF"/>
+        <w:spacing w:before="0" w:beforeAutospacing="0" w:after="216" w:afterAutospacing="0"/>
+        <w:rPr>
+          <w:rFonts w:ascii="Consolas" w:hAnsi="Consolas"/>
+          <w:color w:val="242424"/>
+        </w:rPr>
+      </w:pPr>
+      <w:r>
+        <w:rPr>
+          <w:rStyle w:val="HTMLCode"/>
+          <w:rFonts w:ascii="Consolas" w:hAnsi="Consolas"/>
+          <w:color w:val="242424"/>
+          <w:bdr w:val="none" w:sz="0" w:space="0" w:color="auto" w:frame="1"/>
+        </w:rPr>
+        <w:t>Django-admin makemessages -a</w:t>
       </w:r>
     </w:p>
     <w:p>
@@ -1862,7 +1911,6 @@
           <w:color w:val="242424"/>
           <w:bdr w:val="none" w:sz="0" w:space="0" w:color="auto" w:frame="1"/>
         </w:rPr>
-        <w:lastRenderedPageBreak/>
         <w:t>msgid "WelcomeHeading"</w:t>
       </w:r>
     </w:p>
@@ -1990,21 +2038,33 @@
         <w:pStyle w:val="HTMLPreformatted"/>
         <w:ind w:left="720"/>
         <w:rPr>
+          <w:rStyle w:val="HTMLCode"/>
+          <w:rFonts w:ascii="Consolas" w:hAnsi="Consolas"/>
+          <w:color w:val="242424"/>
+          <w:bdr w:val="none" w:sz="0" w:space="0" w:color="auto" w:frame="1"/>
+        </w:rPr>
+      </w:pPr>
+      <w:r>
+        <w:rPr>
+          <w:rStyle w:val="HTMLCode"/>
+          <w:rFonts w:ascii="Consolas" w:hAnsi="Consolas"/>
+          <w:color w:val="242424"/>
+          <w:bdr w:val="none" w:sz="0" w:space="0" w:color="auto" w:frame="1"/>
+        </w:rPr>
+        <w:t>$ django-admin compilemessages</w:t>
+      </w:r>
+    </w:p>
+    <w:p>
+      <w:pPr>
+        <w:pStyle w:val="HTMLPreformatted"/>
+        <w:ind w:left="720"/>
+        <w:rPr>
           <w:rFonts w:ascii="Consolas" w:hAnsi="Consolas"/>
           <w:color w:val="242424"/>
           <w:sz w:val="24"/>
           <w:szCs w:val="24"/>
         </w:rPr>
       </w:pPr>
-      <w:r>
-        <w:rPr>
-          <w:rStyle w:val="HTMLCode"/>
-          <w:rFonts w:ascii="Consolas" w:hAnsi="Consolas"/>
-          <w:color w:val="242424"/>
-          <w:bdr w:val="none" w:sz="0" w:space="0" w:color="auto" w:frame="1"/>
-        </w:rPr>
-        <w:t>$ django-admin compilemessages</w:t>
-      </w:r>
     </w:p>
     <w:p>
       <w:pPr>
@@ -2128,21 +2188,33 @@
         <w:pStyle w:val="HTMLPreformatted"/>
         <w:ind w:left="720"/>
         <w:rPr>
+          <w:rStyle w:val="HTMLCode"/>
+          <w:rFonts w:ascii="Consolas" w:hAnsi="Consolas"/>
+          <w:color w:val="242424"/>
+          <w:bdr w:val="none" w:sz="0" w:space="0" w:color="auto" w:frame="1"/>
+        </w:rPr>
+      </w:pPr>
+      <w:r>
+        <w:rPr>
+          <w:rStyle w:val="HTMLCode"/>
+          <w:rFonts w:ascii="Consolas" w:hAnsi="Consolas"/>
+          <w:color w:val="242424"/>
+          <w:bdr w:val="none" w:sz="0" w:space="0" w:color="auto" w:frame="1"/>
+        </w:rPr>
+        <w:t>LANGUAGE_CODE = 'de'</w:t>
+      </w:r>
+    </w:p>
+    <w:p>
+      <w:pPr>
+        <w:pStyle w:val="HTMLPreformatted"/>
+        <w:ind w:left="720"/>
+        <w:rPr>
           <w:rFonts w:ascii="Consolas" w:hAnsi="Consolas"/>
           <w:color w:val="242424"/>
           <w:sz w:val="24"/>
           <w:szCs w:val="24"/>
         </w:rPr>
       </w:pPr>
-      <w:r>
-        <w:rPr>
-          <w:rStyle w:val="HTMLCode"/>
-          <w:rFonts w:ascii="Consolas" w:hAnsi="Consolas"/>
-          <w:color w:val="242424"/>
-          <w:bdr w:val="none" w:sz="0" w:space="0" w:color="auto" w:frame="1"/>
-        </w:rPr>
-        <w:t>LANGUAGE_CODE = 'de'</w:t>
-      </w:r>
     </w:p>
     <w:p>
       <w:pPr>
@@ -2277,8 +2349,124 @@
       </w:pPr>
     </w:lvl>
   </w:abstractNum>
+  <w:abstractNum w:abstractNumId="1" w15:restartNumberingAfterBreak="0">
+    <w:nsid w:val="2960156D"/>
+    <w:multiLevelType w:val="hybridMultilevel"/>
+    <w:tmpl w:val="00B45B06"/>
+    <w:lvl w:ilvl="0" w:tplc="D500D904">
+      <w:numFmt w:val="bullet"/>
+      <w:lvlText w:val="-"/>
+      <w:lvlJc w:val="left"/>
+      <w:pPr>
+        <w:ind w:left="1080" w:hanging="360"/>
+      </w:pPr>
+      <w:rPr>
+        <w:rFonts w:ascii="Consolas" w:eastAsia="Times New Roman" w:hAnsi="Consolas" w:cs="Courier New" w:hint="default"/>
+        <w:sz w:val="20"/>
+      </w:rPr>
+    </w:lvl>
+    <w:lvl w:ilvl="1" w:tplc="10090003" w:tentative="1">
+      <w:start w:val="1"/>
+      <w:numFmt w:val="bullet"/>
+      <w:lvlText w:val="o"/>
+      <w:lvlJc w:val="left"/>
+      <w:pPr>
+        <w:ind w:left="1800" w:hanging="360"/>
+      </w:pPr>
+      <w:rPr>
+        <w:rFonts w:ascii="Courier New" w:hAnsi="Courier New" w:cs="Courier New" w:hint="default"/>
+      </w:rPr>
+    </w:lvl>
+    <w:lvl w:ilvl="2" w:tplc="10090005" w:tentative="1">
+      <w:start w:val="1"/>
+      <w:numFmt w:val="bullet"/>
+      <w:lvlText w:val=""/>
+      <w:lvlJc w:val="left"/>
+      <w:pPr>
+        <w:ind w:left="2520" w:hanging="360"/>
+      </w:pPr>
+      <w:rPr>
+        <w:rFonts w:ascii="Wingdings" w:hAnsi="Wingdings" w:hint="default"/>
+      </w:rPr>
+    </w:lvl>
+    <w:lvl w:ilvl="3" w:tplc="10090001" w:tentative="1">
+      <w:start w:val="1"/>
+      <w:numFmt w:val="bullet"/>
+      <w:lvlText w:val=""/>
+      <w:lvlJc w:val="left"/>
+      <w:pPr>
+        <w:ind w:left="3240" w:hanging="360"/>
+      </w:pPr>
+      <w:rPr>
+        <w:rFonts w:ascii="Symbol" w:hAnsi="Symbol" w:hint="default"/>
+      </w:rPr>
+    </w:lvl>
+    <w:lvl w:ilvl="4" w:tplc="10090003" w:tentative="1">
+      <w:start w:val="1"/>
+      <w:numFmt w:val="bullet"/>
+      <w:lvlText w:val="o"/>
+      <w:lvlJc w:val="left"/>
+      <w:pPr>
+        <w:ind w:left="3960" w:hanging="360"/>
+      </w:pPr>
+      <w:rPr>
+        <w:rFonts w:ascii="Courier New" w:hAnsi="Courier New" w:cs="Courier New" w:hint="default"/>
+      </w:rPr>
+    </w:lvl>
+    <w:lvl w:ilvl="5" w:tplc="10090005" w:tentative="1">
+      <w:start w:val="1"/>
+      <w:numFmt w:val="bullet"/>
+      <w:lvlText w:val=""/>
+      <w:lvlJc w:val="left"/>
+      <w:pPr>
+        <w:ind w:left="4680" w:hanging="360"/>
+      </w:pPr>
+      <w:rPr>
+        <w:rFonts w:ascii="Wingdings" w:hAnsi="Wingdings" w:hint="default"/>
+      </w:rPr>
+    </w:lvl>
+    <w:lvl w:ilvl="6" w:tplc="10090001" w:tentative="1">
+      <w:start w:val="1"/>
+      <w:numFmt w:val="bullet"/>
+      <w:lvlText w:val=""/>
+      <w:lvlJc w:val="left"/>
+      <w:pPr>
+        <w:ind w:left="5400" w:hanging="360"/>
+      </w:pPr>
+      <w:rPr>
+        <w:rFonts w:ascii="Symbol" w:hAnsi="Symbol" w:hint="default"/>
+      </w:rPr>
+    </w:lvl>
+    <w:lvl w:ilvl="7" w:tplc="10090003" w:tentative="1">
+      <w:start w:val="1"/>
+      <w:numFmt w:val="bullet"/>
+      <w:lvlText w:val="o"/>
+      <w:lvlJc w:val="left"/>
+      <w:pPr>
+        <w:ind w:left="6120" w:hanging="360"/>
+      </w:pPr>
+      <w:rPr>
+        <w:rFonts w:ascii="Courier New" w:hAnsi="Courier New" w:cs="Courier New" w:hint="default"/>
+      </w:rPr>
+    </w:lvl>
+    <w:lvl w:ilvl="8" w:tplc="10090005" w:tentative="1">
+      <w:start w:val="1"/>
+      <w:numFmt w:val="bullet"/>
+      <w:lvlText w:val=""/>
+      <w:lvlJc w:val="left"/>
+      <w:pPr>
+        <w:ind w:left="6840" w:hanging="360"/>
+      </w:pPr>
+      <w:rPr>
+        <w:rFonts w:ascii="Wingdings" w:hAnsi="Wingdings" w:hint="default"/>
+      </w:rPr>
+    </w:lvl>
+  </w:abstractNum>
   <w:num w:numId="1">
     <w:abstractNumId w:val="0"/>
+  </w:num>
+  <w:num w:numId="2">
+    <w:abstractNumId w:val="1"/>
   </w:num>
 </w:numbering>
 </file>

</xml_diff>